<commit_message>
w11 frontend and scrum report updated
</commit_message>
<xml_diff>
--- a/Scrum meeting/SCRUM-MEETING-W12.docx
+++ b/Scrum meeting/SCRUM-MEETING-W12.docx
@@ -6,24 +6,32 @@
       <w:pPr>
         <w:pStyle w:val="Title"/>
         <w:rPr>
+          <w:rFonts w:asciiTheme="minorHAnsi" w:eastAsia="Times New Roman" w:hAnsiTheme="minorHAnsi" w:cstheme="minorHAnsi" w:hint="eastAsia"/>
+          <w:b/>
+          <w:bCs/>
+          <w:lang w:eastAsia="zh-CN"/>
+        </w:rPr>
+      </w:pPr>
+      <w:r>
+        <w:rPr>
           <w:rFonts w:asciiTheme="minorHAnsi" w:eastAsia="Times New Roman" w:hAnsiTheme="minorHAnsi" w:cstheme="minorHAnsi"/>
           <w:b/>
           <w:bCs/>
         </w:rPr>
-      </w:pPr>
-      <w:r>
-        <w:rPr>
-          <w:rFonts w:asciiTheme="minorHAnsi" w:eastAsia="Times New Roman" w:hAnsiTheme="minorHAnsi" w:cstheme="minorHAnsi"/>
-          <w:b/>
-          <w:bCs/>
-        </w:rPr>
         <w:t> </w:t>
       </w:r>
       <w:r>
         <w:rPr>
           <w:rFonts w:asciiTheme="minorHAnsi" w:hAnsiTheme="minorHAnsi" w:cstheme="minorHAnsi"/>
         </w:rPr>
-        <w:t>SCRUM MEETING WEEK ()</w:t>
+        <w:t xml:space="preserve">SCRUM MEETING WEEK </w:t>
+      </w:r>
+      <w:r>
+        <w:rPr>
+          <w:rFonts w:asciiTheme="minorHAnsi" w:hAnsiTheme="minorHAnsi" w:cstheme="minorHAnsi" w:hint="eastAsia"/>
+          <w:lang w:eastAsia="zh-CN"/>
+        </w:rPr>
+        <w:t>12</w:t>
       </w:r>
     </w:p>
     <w:p>
@@ -284,7 +292,8 @@
           <w:p>
             <w:pPr>
               <w:rPr>
-                <w:rFonts w:eastAsia="Times New Roman" w:cstheme="minorHAnsi"/>
+                <w:rFonts w:cstheme="minorHAnsi" w:hint="eastAsia"/>
+                <w:lang w:eastAsia="zh-CN"/>
               </w:rPr>
             </w:pPr>
             <w:r>
@@ -292,6 +301,27 @@
                 <w:rFonts w:eastAsia="Times New Roman" w:cstheme="minorHAnsi"/>
               </w:rPr>
               <w:t>​​</w:t>
+            </w:r>
+            <w:r>
+              <w:rPr>
+                <w:rFonts w:asciiTheme="minorEastAsia" w:hAnsiTheme="minorEastAsia" w:cstheme="minorHAnsi" w:hint="eastAsia"/>
+                <w:lang w:eastAsia="zh-CN"/>
+              </w:rPr>
+              <w:t>For</w:t>
+            </w:r>
+            <w:r>
+              <w:rPr>
+                <w:rFonts w:cstheme="minorHAnsi" w:hint="eastAsia"/>
+                <w:lang w:eastAsia="zh-CN"/>
+              </w:rPr>
+              <w:t xml:space="preserve"> Frontend developers, they need to get all the frontend pages prepared. For the backend developers, they need to finish the whole logic of the login/signup, and the visualization of the </w:t>
+            </w:r>
+            <w:r>
+              <w:rPr>
+                <w:rFonts w:cstheme="minorHAnsi"/>
+                <w:lang w:eastAsia="zh-CN"/>
+              </w:rPr>
+              <w:t>database.</w:t>
             </w:r>
           </w:p>
           <w:p>
@@ -338,7 +368,8 @@
           <w:p>
             <w:pPr>
               <w:rPr>
-                <w:rFonts w:eastAsia="Times New Roman" w:cstheme="minorHAnsi"/>
+                <w:rFonts w:cstheme="minorHAnsi" w:hint="eastAsia"/>
+                <w:lang w:eastAsia="zh-CN"/>
               </w:rPr>
             </w:pPr>
             <w:r>
@@ -346,6 +377,51 @@
                 <w:rFonts w:eastAsia="Times New Roman" w:cstheme="minorHAnsi"/>
               </w:rPr>
               <w:t>​​</w:t>
+            </w:r>
+            <w:r>
+              <w:rPr>
+                <w:rFonts w:cstheme="minorHAnsi" w:hint="eastAsia"/>
+                <w:lang w:eastAsia="zh-CN"/>
+              </w:rPr>
+              <w:t>On March 26</w:t>
+            </w:r>
+            <w:r>
+              <w:rPr>
+                <w:rFonts w:cstheme="minorHAnsi" w:hint="eastAsia"/>
+                <w:vertAlign w:val="superscript"/>
+                <w:lang w:eastAsia="zh-CN"/>
+              </w:rPr>
+              <w:t>th</w:t>
+            </w:r>
+            <w:r>
+              <w:rPr>
+                <w:rFonts w:cstheme="minorHAnsi" w:hint="eastAsia"/>
+                <w:lang w:eastAsia="zh-CN"/>
+              </w:rPr>
+              <w:t xml:space="preserve">, 2024, group members met up to discuss what functions have been achieved, and what functions requires database connection. Frontend and backend developers need to work together </w:t>
+            </w:r>
+            <w:proofErr w:type="gramStart"/>
+            <w:r>
+              <w:rPr>
+                <w:rFonts w:cstheme="minorHAnsi"/>
+                <w:lang w:eastAsia="zh-CN"/>
+              </w:rPr>
+              <w:t>I</w:t>
+            </w:r>
+            <w:r>
+              <w:rPr>
+                <w:rFonts w:cstheme="minorHAnsi" w:hint="eastAsia"/>
+                <w:lang w:eastAsia="zh-CN"/>
+              </w:rPr>
+              <w:t>n</w:t>
+            </w:r>
+            <w:proofErr w:type="gramEnd"/>
+            <w:r>
+              <w:rPr>
+                <w:rFonts w:cstheme="minorHAnsi" w:hint="eastAsia"/>
+                <w:lang w:eastAsia="zh-CN"/>
+              </w:rPr>
+              <w:t xml:space="preserve"> order to get everything linked up logically.</w:t>
             </w:r>
           </w:p>
         </w:tc>
@@ -357,7 +433,8 @@
           <w:p>
             <w:pPr>
               <w:rPr>
-                <w:rFonts w:eastAsia="Times New Roman" w:cstheme="minorHAnsi"/>
+                <w:rFonts w:cstheme="minorHAnsi" w:hint="eastAsia"/>
+                <w:lang w:eastAsia="zh-CN"/>
               </w:rPr>
             </w:pPr>
             <w:r>
@@ -365,6 +442,57 @@
                 <w:rFonts w:eastAsia="Times New Roman" w:cstheme="minorHAnsi"/>
               </w:rPr>
               <w:t>​​</w:t>
+            </w:r>
+            <w:r>
+              <w:rPr>
+                <w:rFonts w:cstheme="minorHAnsi" w:hint="eastAsia"/>
+                <w:lang w:eastAsia="zh-CN"/>
+              </w:rPr>
+              <w:t xml:space="preserve">Frontend needs to start its developing of the </w:t>
+            </w:r>
+            <w:proofErr w:type="gramStart"/>
+            <w:r>
+              <w:rPr>
+                <w:rFonts w:cstheme="minorHAnsi" w:hint="eastAsia"/>
+                <w:lang w:eastAsia="zh-CN"/>
+              </w:rPr>
+              <w:t>code as a whole, do</w:t>
+            </w:r>
+            <w:proofErr w:type="gramEnd"/>
+            <w:r>
+              <w:rPr>
+                <w:rFonts w:cstheme="minorHAnsi" w:hint="eastAsia"/>
+                <w:lang w:eastAsia="zh-CN"/>
+              </w:rPr>
+              <w:t xml:space="preserve"> page test and </w:t>
+            </w:r>
+            <w:r>
+              <w:rPr>
+                <w:rFonts w:cstheme="minorHAnsi"/>
+                <w:lang w:eastAsia="zh-CN"/>
+              </w:rPr>
+              <w:t>l</w:t>
+            </w:r>
+            <w:r>
+              <w:rPr>
+                <w:rFonts w:cstheme="minorHAnsi" w:hint="eastAsia"/>
+                <w:lang w:eastAsia="zh-CN"/>
+              </w:rPr>
+              <w:t>in</w:t>
+            </w:r>
+            <w:r>
+              <w:rPr>
+                <w:rFonts w:cstheme="minorHAnsi"/>
+                <w:lang w:eastAsia="zh-CN"/>
+              </w:rPr>
+              <w:t>kage</w:t>
+            </w:r>
+            <w:r>
+              <w:rPr>
+                <w:rFonts w:cstheme="minorHAnsi" w:hint="eastAsia"/>
+                <w:lang w:eastAsia="zh-CN"/>
+              </w:rPr>
+              <w:t xml:space="preserve"> test. The backend developers need to continue working on the database forms.</w:t>
             </w:r>
           </w:p>
         </w:tc>
@@ -595,8 +723,9 @@
           <w:p>
             <w:pPr>
               <w:rPr>
-                <w:rFonts w:eastAsia="Times New Roman" w:cstheme="minorHAnsi"/>
-                <w:spacing w:val="-1"/>
+                <w:rFonts w:cstheme="minorHAnsi" w:hint="eastAsia"/>
+                <w:spacing w:val="-1"/>
+                <w:lang w:eastAsia="zh-CN"/>
               </w:rPr>
             </w:pPr>
             <w:r>
@@ -605,6 +734,24 @@
                 <w:spacing w:val="-1"/>
               </w:rPr>
               <w:t xml:space="preserve">​​ </w:t>
+            </w:r>
+            <w:proofErr w:type="spellStart"/>
+            <w:r>
+              <w:rPr>
+                <w:rFonts w:cstheme="minorHAnsi" w:hint="eastAsia"/>
+                <w:spacing w:val="-1"/>
+                <w:lang w:eastAsia="zh-CN"/>
+              </w:rPr>
+              <w:t>Jingtao</w:t>
+            </w:r>
+            <w:proofErr w:type="spellEnd"/>
+            <w:r>
+              <w:rPr>
+                <w:rFonts w:cstheme="minorHAnsi" w:hint="eastAsia"/>
+                <w:spacing w:val="-1"/>
+                <w:lang w:eastAsia="zh-CN"/>
+              </w:rPr>
+              <w:t xml:space="preserve"> Yang</w:t>
             </w:r>
           </w:p>
         </w:tc>
@@ -616,8 +763,9 @@
           <w:p>
             <w:pPr>
               <w:rPr>
-                <w:rFonts w:eastAsia="Times New Roman" w:cstheme="minorHAnsi"/>
-                <w:spacing w:val="-1"/>
+                <w:rFonts w:cstheme="minorHAnsi" w:hint="eastAsia"/>
+                <w:spacing w:val="-1"/>
+                <w:lang w:eastAsia="zh-CN"/>
               </w:rPr>
             </w:pPr>
             <w:r>
@@ -626,6 +774,14 @@
                 <w:spacing w:val="-1"/>
               </w:rPr>
               <w:t xml:space="preserve">​​ </w:t>
+            </w:r>
+            <w:r>
+              <w:rPr>
+                <w:rFonts w:cstheme="minorHAnsi" w:hint="eastAsia"/>
+                <w:spacing w:val="-1"/>
+                <w:lang w:eastAsia="zh-CN"/>
+              </w:rPr>
+              <w:t>Scrum Master</w:t>
             </w:r>
           </w:p>
         </w:tc>
@@ -641,10 +797,19 @@
           <w:p>
             <w:pPr>
               <w:rPr>
-                <w:rFonts w:eastAsia="Times New Roman" w:cstheme="minorHAnsi"/>
-                <w:spacing w:val="-1"/>
-              </w:rPr>
-            </w:pPr>
+                <w:rFonts w:cstheme="minorHAnsi" w:hint="eastAsia"/>
+                <w:spacing w:val="-1"/>
+                <w:lang w:eastAsia="zh-CN"/>
+              </w:rPr>
+            </w:pPr>
+            <w:r>
+              <w:rPr>
+                <w:rFonts w:cstheme="minorHAnsi" w:hint="eastAsia"/>
+                <w:spacing w:val="-1"/>
+                <w:lang w:eastAsia="zh-CN"/>
+              </w:rPr>
+              <w:t>Cheng Fang</w:t>
+            </w:r>
           </w:p>
         </w:tc>
         <w:tc>
@@ -654,10 +819,19 @@
           <w:p>
             <w:pPr>
               <w:rPr>
-                <w:rFonts w:eastAsia="Times New Roman" w:cstheme="minorHAnsi"/>
-                <w:spacing w:val="-1"/>
-              </w:rPr>
-            </w:pPr>
+                <w:rFonts w:cstheme="minorHAnsi" w:hint="eastAsia"/>
+                <w:spacing w:val="-1"/>
+                <w:lang w:eastAsia="zh-CN"/>
+              </w:rPr>
+            </w:pPr>
+            <w:r>
+              <w:rPr>
+                <w:rFonts w:cstheme="minorHAnsi" w:hint="eastAsia"/>
+                <w:spacing w:val="-1"/>
+                <w:lang w:eastAsia="zh-CN"/>
+              </w:rPr>
+              <w:t>Group Member</w:t>
+            </w:r>
           </w:p>
         </w:tc>
       </w:tr>
@@ -672,10 +846,19 @@
           <w:p>
             <w:pPr>
               <w:rPr>
-                <w:rFonts w:eastAsia="Times New Roman" w:cstheme="minorHAnsi"/>
-                <w:spacing w:val="-1"/>
-              </w:rPr>
-            </w:pPr>
+                <w:rFonts w:cstheme="minorHAnsi" w:hint="eastAsia"/>
+                <w:spacing w:val="-1"/>
+                <w:lang w:eastAsia="zh-CN"/>
+              </w:rPr>
+            </w:pPr>
+            <w:r>
+              <w:rPr>
+                <w:rFonts w:cstheme="minorHAnsi" w:hint="eastAsia"/>
+                <w:spacing w:val="-1"/>
+                <w:lang w:eastAsia="zh-CN"/>
+              </w:rPr>
+              <w:t>Jerry Fan</w:t>
+            </w:r>
           </w:p>
         </w:tc>
         <w:tc>
@@ -685,10 +868,19 @@
           <w:p>
             <w:pPr>
               <w:rPr>
-                <w:rFonts w:eastAsia="Times New Roman" w:cstheme="minorHAnsi"/>
-                <w:spacing w:val="-1"/>
-              </w:rPr>
-            </w:pPr>
+                <w:rFonts w:cstheme="minorHAnsi" w:hint="eastAsia"/>
+                <w:spacing w:val="-1"/>
+                <w:lang w:eastAsia="zh-CN"/>
+              </w:rPr>
+            </w:pPr>
+            <w:r>
+              <w:rPr>
+                <w:rFonts w:cstheme="minorHAnsi" w:hint="eastAsia"/>
+                <w:spacing w:val="-1"/>
+                <w:lang w:eastAsia="zh-CN"/>
+              </w:rPr>
+              <w:t>Group Member</w:t>
+            </w:r>
           </w:p>
         </w:tc>
       </w:tr>
@@ -703,10 +895,19 @@
           <w:p>
             <w:pPr>
               <w:rPr>
-                <w:rFonts w:eastAsia="Times New Roman" w:cstheme="minorHAnsi"/>
-                <w:spacing w:val="-1"/>
-              </w:rPr>
-            </w:pPr>
+                <w:rFonts w:cstheme="minorHAnsi" w:hint="eastAsia"/>
+                <w:spacing w:val="-1"/>
+                <w:lang w:eastAsia="zh-CN"/>
+              </w:rPr>
+            </w:pPr>
+            <w:r>
+              <w:rPr>
+                <w:rFonts w:cstheme="minorHAnsi" w:hint="eastAsia"/>
+                <w:spacing w:val="-1"/>
+                <w:lang w:eastAsia="zh-CN"/>
+              </w:rPr>
+              <w:t>Warren Chan</w:t>
+            </w:r>
           </w:p>
         </w:tc>
         <w:tc>
@@ -716,10 +917,19 @@
           <w:p>
             <w:pPr>
               <w:rPr>
-                <w:rFonts w:eastAsia="Times New Roman" w:cstheme="minorHAnsi"/>
-                <w:spacing w:val="-1"/>
-              </w:rPr>
-            </w:pPr>
+                <w:rFonts w:cstheme="minorHAnsi" w:hint="eastAsia"/>
+                <w:spacing w:val="-1"/>
+                <w:lang w:eastAsia="zh-CN"/>
+              </w:rPr>
+            </w:pPr>
+            <w:r>
+              <w:rPr>
+                <w:rFonts w:cstheme="minorHAnsi" w:hint="eastAsia"/>
+                <w:spacing w:val="-1"/>
+                <w:lang w:eastAsia="zh-CN"/>
+              </w:rPr>
+              <w:t>Group Member</w:t>
+            </w:r>
           </w:p>
         </w:tc>
       </w:tr>
@@ -734,10 +944,19 @@
           <w:p>
             <w:pPr>
               <w:rPr>
-                <w:rFonts w:eastAsia="Times New Roman" w:cstheme="minorHAnsi"/>
-                <w:spacing w:val="-1"/>
-              </w:rPr>
-            </w:pPr>
+                <w:rFonts w:cstheme="minorHAnsi" w:hint="eastAsia"/>
+                <w:spacing w:val="-1"/>
+                <w:lang w:eastAsia="zh-CN"/>
+              </w:rPr>
+            </w:pPr>
+            <w:r>
+              <w:rPr>
+                <w:rFonts w:cstheme="minorHAnsi" w:hint="eastAsia"/>
+                <w:spacing w:val="-1"/>
+                <w:lang w:eastAsia="zh-CN"/>
+              </w:rPr>
+              <w:t>Eric Chen</w:t>
+            </w:r>
           </w:p>
         </w:tc>
         <w:tc>
@@ -747,10 +966,19 @@
           <w:p>
             <w:pPr>
               <w:rPr>
-                <w:rFonts w:eastAsia="Times New Roman" w:cstheme="minorHAnsi"/>
-                <w:spacing w:val="-1"/>
-              </w:rPr>
-            </w:pPr>
+                <w:rFonts w:cstheme="minorHAnsi" w:hint="eastAsia"/>
+                <w:spacing w:val="-1"/>
+                <w:lang w:eastAsia="zh-CN"/>
+              </w:rPr>
+            </w:pPr>
+            <w:r>
+              <w:rPr>
+                <w:rFonts w:cstheme="minorHAnsi" w:hint="eastAsia"/>
+                <w:spacing w:val="-1"/>
+                <w:lang w:eastAsia="zh-CN"/>
+              </w:rPr>
+              <w:t>Group Member</w:t>
+            </w:r>
           </w:p>
         </w:tc>
       </w:tr>
@@ -865,7 +1093,7 @@
           <w:szCs w:val="34"/>
         </w:rPr>
         <w:drawing>
-          <wp:inline distT="0" distB="0" distL="0" distR="0" wp14:anchorId="67326B56" wp14:editId="6FFBFAFB">
+          <wp:inline distT="0" distB="0" distL="0" distR="0" wp14:anchorId="67326B56" wp14:editId="3AB97987">
             <wp:extent cx="185738" cy="185738"/>
             <wp:effectExtent l="0" t="0" r="5080" b="5080"/>
             <wp:docPr id="459473846" name="Picture 2" descr=":pencil2:"/>
@@ -1030,16 +1258,25 @@
           <w:p>
             <w:pPr>
               <w:rPr>
-                <w:rFonts w:eastAsia="Times New Roman" w:cstheme="minorHAnsi"/>
-                <w:spacing w:val="-1"/>
-              </w:rPr>
-            </w:pPr>
-            <w:r>
-              <w:rPr>
-                <w:rFonts w:eastAsia="Times New Roman" w:cstheme="minorHAnsi"/>
-                <w:spacing w:val="-1"/>
-              </w:rPr>
-              <w:t>​​e.g., Bugs</w:t>
+                <w:rFonts w:cstheme="minorHAnsi" w:hint="eastAsia"/>
+                <w:spacing w:val="-1"/>
+                <w:lang w:eastAsia="zh-CN"/>
+              </w:rPr>
+            </w:pPr>
+            <w:r>
+              <w:rPr>
+                <w:rFonts w:eastAsia="Times New Roman" w:cstheme="minorHAnsi"/>
+                <w:spacing w:val="-1"/>
+              </w:rPr>
+              <w:t>​​</w:t>
+            </w:r>
+            <w:r>
+              <w:rPr>
+                <w:rFonts w:cstheme="minorHAnsi" w:hint="eastAsia"/>
+                <w:spacing w:val="-1"/>
+                <w:lang w:eastAsia="zh-CN"/>
+              </w:rPr>
+              <w:t>Frontend Finishing and Database design</w:t>
             </w:r>
           </w:p>
         </w:tc>
@@ -1077,8 +1314,9 @@
           <w:p>
             <w:pPr>
               <w:rPr>
-                <w:rFonts w:eastAsia="Times New Roman" w:cstheme="minorHAnsi"/>
-                <w:spacing w:val="-1"/>
+                <w:rFonts w:cstheme="minorHAnsi" w:hint="eastAsia"/>
+                <w:spacing w:val="-1"/>
+                <w:lang w:eastAsia="zh-CN"/>
               </w:rPr>
             </w:pPr>
             <w:r>
@@ -1094,6 +1332,14 @@
                 <w:spacing w:val="-1"/>
               </w:rPr>
               <w:t xml:space="preserve"> </w:t>
+            </w:r>
+            <w:r>
+              <w:rPr>
+                <w:rFonts w:cstheme="minorHAnsi" w:hint="eastAsia"/>
+                <w:spacing w:val="-1"/>
+                <w:lang w:eastAsia="zh-CN"/>
+              </w:rPr>
+              <w:t>12</w:t>
             </w:r>
           </w:p>
         </w:tc>
@@ -1134,10 +1380,19 @@
           <w:p>
             <w:pPr>
               <w:rPr>
-                <w:rFonts w:eastAsia="Times New Roman" w:cstheme="minorHAnsi"/>
-                <w:spacing w:val="-1"/>
-              </w:rPr>
-            </w:pPr>
+                <w:rFonts w:cstheme="minorHAnsi" w:hint="eastAsia"/>
+                <w:spacing w:val="-1"/>
+                <w:lang w:eastAsia="zh-CN"/>
+              </w:rPr>
+            </w:pPr>
+            <w:r>
+              <w:rPr>
+                <w:rFonts w:cstheme="minorHAnsi" w:hint="eastAsia"/>
+                <w:spacing w:val="-1"/>
+                <w:lang w:eastAsia="zh-CN"/>
+              </w:rPr>
+              <w:t>0</w:t>
+            </w:r>
           </w:p>
         </w:tc>
       </w:tr>
@@ -1177,10 +1432,19 @@
           <w:p>
             <w:pPr>
               <w:rPr>
-                <w:rFonts w:eastAsia="Times New Roman" w:cstheme="minorHAnsi"/>
-                <w:spacing w:val="-1"/>
-              </w:rPr>
-            </w:pPr>
+                <w:rFonts w:cstheme="minorHAnsi" w:hint="eastAsia"/>
+                <w:spacing w:val="-1"/>
+                <w:lang w:eastAsia="zh-CN"/>
+              </w:rPr>
+            </w:pPr>
+            <w:r>
+              <w:rPr>
+                <w:rFonts w:cstheme="minorHAnsi" w:hint="eastAsia"/>
+                <w:spacing w:val="-1"/>
+                <w:lang w:eastAsia="zh-CN"/>
+              </w:rPr>
+              <w:t>15</w:t>
+            </w:r>
           </w:p>
         </w:tc>
       </w:tr>
@@ -1208,6 +1472,7 @@
                 <w:bCs/>
                 <w:spacing w:val="-1"/>
               </w:rPr>
+              <w:lastRenderedPageBreak/>
               <w:t>Summary</w:t>
             </w:r>
           </w:p>
@@ -1220,8 +1485,9 @@
           <w:p>
             <w:pPr>
               <w:rPr>
-                <w:rFonts w:eastAsia="Times New Roman" w:cstheme="minorHAnsi"/>
-                <w:spacing w:val="-1"/>
+                <w:rFonts w:cstheme="minorHAnsi" w:hint="eastAsia"/>
+                <w:spacing w:val="-1"/>
+                <w:lang w:eastAsia="zh-CN"/>
               </w:rPr>
             </w:pPr>
             <w:r>
@@ -1237,6 +1503,32 @@
                 <w:spacing w:val="-1"/>
               </w:rPr>
               <w:t xml:space="preserve"> </w:t>
+            </w:r>
+            <w:r>
+              <w:rPr>
+                <w:rFonts w:cstheme="minorHAnsi" w:hint="eastAsia"/>
+                <w:spacing w:val="-1"/>
+                <w:lang w:eastAsia="zh-CN"/>
+              </w:rPr>
+              <w:t xml:space="preserve">We have successfully finished the frontend design and coding of the </w:t>
+            </w:r>
+            <w:proofErr w:type="gramStart"/>
+            <w:r>
+              <w:rPr>
+                <w:rFonts w:cstheme="minorHAnsi" w:hint="eastAsia"/>
+                <w:spacing w:val="-1"/>
+                <w:lang w:eastAsia="zh-CN"/>
+              </w:rPr>
+              <w:t>project, and</w:t>
+            </w:r>
+            <w:proofErr w:type="gramEnd"/>
+            <w:r>
+              <w:rPr>
+                <w:rFonts w:cstheme="minorHAnsi" w:hint="eastAsia"/>
+                <w:spacing w:val="-1"/>
+                <w:lang w:eastAsia="zh-CN"/>
+              </w:rPr>
+              <w:t xml:space="preserve"> made progress on the connection of the database.</w:t>
             </w:r>
           </w:p>
         </w:tc>
@@ -1264,7 +1556,6 @@
           <w:sz w:val="27"/>
           <w:szCs w:val="27"/>
         </w:rPr>
-        <w:lastRenderedPageBreak/>
         <w:t>Details</w:t>
       </w:r>
       <w:r>
@@ -1336,8 +1627,9 @@
           <w:p>
             <w:pPr>
               <w:rPr>
-                <w:rFonts w:eastAsia="Times New Roman" w:cstheme="minorHAnsi"/>
-                <w:spacing w:val="-1"/>
+                <w:rFonts w:cstheme="minorHAnsi" w:hint="eastAsia"/>
+                <w:spacing w:val="-1"/>
+                <w:lang w:eastAsia="zh-CN"/>
               </w:rPr>
             </w:pPr>
             <w:r>
@@ -1353,6 +1645,31 @@
                 <w:spacing w:val="-1"/>
               </w:rPr>
               <w:t xml:space="preserve"> </w:t>
+            </w:r>
+            <w:r>
+              <w:rPr>
+                <w:rFonts w:cstheme="minorHAnsi" w:hint="eastAsia"/>
+                <w:spacing w:val="-1"/>
+                <w:lang w:eastAsia="zh-CN"/>
+              </w:rPr>
+              <w:t>March 25</w:t>
+            </w:r>
+            <w:r>
+              <w:rPr>
+                <w:rFonts w:cstheme="minorHAnsi" w:hint="eastAsia"/>
+                <w:spacing w:val="-1"/>
+                <w:vertAlign w:val="superscript"/>
+                <w:lang w:eastAsia="zh-CN"/>
+              </w:rPr>
+              <w:t>th</w:t>
+            </w:r>
+            <w:r>
+              <w:rPr>
+                <w:rFonts w:cstheme="minorHAnsi" w:hint="eastAsia"/>
+                <w:spacing w:val="-1"/>
+                <w:lang w:eastAsia="zh-CN"/>
+              </w:rPr>
+              <w:t>, 2024</w:t>
             </w:r>
           </w:p>
         </w:tc>
@@ -1390,10 +1707,45 @@
           <w:p>
             <w:pPr>
               <w:rPr>
-                <w:rFonts w:eastAsia="Times New Roman" w:cstheme="minorHAnsi"/>
-                <w:spacing w:val="-1"/>
-              </w:rPr>
-            </w:pPr>
+                <w:rFonts w:cstheme="minorHAnsi" w:hint="eastAsia"/>
+                <w:spacing w:val="-1"/>
+                <w:lang w:eastAsia="zh-CN"/>
+              </w:rPr>
+            </w:pPr>
+            <w:r>
+              <w:rPr>
+                <w:rFonts w:cstheme="minorHAnsi" w:hint="eastAsia"/>
+                <w:spacing w:val="-1"/>
+                <w:lang w:eastAsia="zh-CN"/>
+              </w:rPr>
+              <w:t>April 1</w:t>
+            </w:r>
+            <w:r>
+              <w:rPr>
+                <w:rFonts w:cstheme="minorHAnsi" w:hint="eastAsia"/>
+                <w:spacing w:val="-1"/>
+                <w:vertAlign w:val="superscript"/>
+                <w:lang w:eastAsia="zh-CN"/>
+              </w:rPr>
+              <w:t>st</w:t>
+            </w:r>
+            <w:r>
+              <w:rPr>
+                <w:rFonts w:cstheme="minorHAnsi" w:hint="eastAsia"/>
+                <w:spacing w:val="-1"/>
+                <w:vertAlign w:val="superscript"/>
+                <w:lang w:eastAsia="zh-CN"/>
+              </w:rPr>
+              <w:t xml:space="preserve">, </w:t>
+            </w:r>
+            <w:r>
+              <w:rPr>
+                <w:rFonts w:cstheme="minorHAnsi" w:hint="eastAsia"/>
+                <w:spacing w:val="-1"/>
+                <w:lang w:eastAsia="zh-CN"/>
+              </w:rPr>
+              <w:t>2024</w:t>
+            </w:r>
           </w:p>
         </w:tc>
       </w:tr>
@@ -1430,8 +1782,9 @@
           <w:p>
             <w:pPr>
               <w:rPr>
-                <w:rFonts w:eastAsia="Times New Roman" w:cstheme="minorHAnsi"/>
-                <w:spacing w:val="-1"/>
+                <w:rFonts w:cstheme="minorHAnsi" w:hint="eastAsia"/>
+                <w:spacing w:val="-1"/>
+                <w:lang w:eastAsia="zh-CN"/>
               </w:rPr>
             </w:pPr>
             <w:r>
@@ -1447,6 +1800,14 @@
                 <w:spacing w:val="-1"/>
               </w:rPr>
               <w:t xml:space="preserve"> </w:t>
+            </w:r>
+            <w:r>
+              <w:rPr>
+                <w:rFonts w:cstheme="minorHAnsi" w:hint="eastAsia"/>
+                <w:spacing w:val="-1"/>
+                <w:lang w:eastAsia="zh-CN"/>
+              </w:rPr>
+              <w:t>Database Connection</w:t>
             </w:r>
           </w:p>
         </w:tc>
@@ -1484,10 +1845,19 @@
           <w:p>
             <w:pPr>
               <w:rPr>
-                <w:rFonts w:eastAsia="Times New Roman" w:cstheme="minorHAnsi"/>
-                <w:spacing w:val="-1"/>
-              </w:rPr>
-            </w:pPr>
+                <w:rFonts w:cstheme="minorHAnsi" w:hint="eastAsia"/>
+                <w:spacing w:val="-1"/>
+                <w:lang w:eastAsia="zh-CN"/>
+              </w:rPr>
+            </w:pPr>
+            <w:r>
+              <w:rPr>
+                <w:rFonts w:cstheme="minorHAnsi" w:hint="eastAsia"/>
+                <w:spacing w:val="-1"/>
+                <w:lang w:eastAsia="zh-CN"/>
+              </w:rPr>
+              <w:t>40 hours per week</w:t>
+            </w:r>
           </w:p>
         </w:tc>
       </w:tr>
@@ -1528,6 +1898,14 @@
                 <w:spacing w:val="-1"/>
               </w:rPr>
             </w:pPr>
+            <w:r>
+              <w:rPr>
+                <w:rFonts w:cstheme="minorHAnsi" w:hint="eastAsia"/>
+                <w:spacing w:val="-1"/>
+                <w:lang w:eastAsia="zh-CN"/>
+              </w:rPr>
+              <w:t>15 issues per week</w:t>
+            </w:r>
           </w:p>
         </w:tc>
       </w:tr>
@@ -1564,85 +1942,122 @@
           <w:p>
             <w:pPr>
               <w:rPr>
-                <w:rFonts w:eastAsia="Times New Roman" w:cstheme="minorHAnsi"/>
-                <w:spacing w:val="-1"/>
-              </w:rPr>
-            </w:pPr>
-            <w:r>
-              <w:rPr>
-                <w:rFonts w:eastAsia="Times New Roman" w:cstheme="minorHAnsi"/>
-                <w:spacing w:val="-1"/>
-              </w:rPr>
-              <w:t xml:space="preserve"> Member 1</w:t>
-            </w:r>
-          </w:p>
-          <w:p>
-            <w:pPr>
-              <w:rPr>
-                <w:rFonts w:eastAsia="Times New Roman" w:cstheme="minorHAnsi"/>
-                <w:spacing w:val="-1"/>
-              </w:rPr>
-            </w:pPr>
-            <w:r>
-              <w:rPr>
-                <w:rFonts w:eastAsia="Times New Roman" w:cstheme="minorHAnsi"/>
-                <w:spacing w:val="-1"/>
-              </w:rPr>
-              <w:t xml:space="preserve"> Member 2</w:t>
-            </w:r>
-          </w:p>
-          <w:p>
-            <w:pPr>
-              <w:rPr>
-                <w:rFonts w:eastAsia="Times New Roman" w:cstheme="minorHAnsi"/>
-                <w:spacing w:val="-1"/>
-              </w:rPr>
-            </w:pPr>
-            <w:r>
-              <w:rPr>
-                <w:rFonts w:eastAsia="Times New Roman" w:cstheme="minorHAnsi"/>
-                <w:spacing w:val="-1"/>
-              </w:rPr>
-              <w:t xml:space="preserve"> Member 3</w:t>
-            </w:r>
-          </w:p>
-          <w:p>
-            <w:pPr>
-              <w:rPr>
-                <w:rFonts w:eastAsia="Times New Roman" w:cstheme="minorHAnsi"/>
-                <w:spacing w:val="-1"/>
-              </w:rPr>
-            </w:pPr>
-            <w:r>
-              <w:rPr>
-                <w:rFonts w:eastAsia="Times New Roman" w:cstheme="minorHAnsi"/>
-                <w:spacing w:val="-1"/>
-              </w:rPr>
-              <w:t xml:space="preserve"> Member 4</w:t>
-            </w:r>
-          </w:p>
-          <w:p>
-            <w:pPr>
-              <w:rPr>
-                <w:rFonts w:eastAsia="Times New Roman" w:cstheme="minorHAnsi"/>
-                <w:spacing w:val="-1"/>
-              </w:rPr>
-            </w:pPr>
-            <w:r>
-              <w:rPr>
-                <w:rFonts w:eastAsia="Times New Roman" w:cstheme="minorHAnsi"/>
-                <w:spacing w:val="-1"/>
-              </w:rPr>
-              <w:t xml:space="preserve"> Member 5</w:t>
-            </w:r>
-          </w:p>
-          <w:p>
-            <w:pPr>
-              <w:rPr>
-                <w:rFonts w:eastAsia="Times New Roman" w:cstheme="minorHAnsi"/>
-                <w:spacing w:val="-1"/>
-              </w:rPr>
-            </w:pPr>
+                <w:rFonts w:cstheme="minorHAnsi"/>
+                <w:spacing w:val="-1"/>
+                <w:lang w:eastAsia="zh-CN"/>
+              </w:rPr>
+            </w:pPr>
+            <w:proofErr w:type="spellStart"/>
+            <w:r>
+              <w:rPr>
+                <w:rFonts w:cstheme="minorHAnsi"/>
+                <w:spacing w:val="-1"/>
+                <w:lang w:eastAsia="zh-CN"/>
+              </w:rPr>
+              <w:t>Jingtao</w:t>
+            </w:r>
+            <w:proofErr w:type="spellEnd"/>
+            <w:r>
+              <w:rPr>
+                <w:rFonts w:cstheme="minorHAnsi"/>
+                <w:spacing w:val="-1"/>
+                <w:lang w:eastAsia="zh-CN"/>
+              </w:rPr>
+              <w:t xml:space="preserve"> Yang - 8 hours / 3 issues per week</w:t>
+            </w:r>
+          </w:p>
+          <w:p>
+            <w:pPr>
+              <w:rPr>
+                <w:rFonts w:cstheme="minorHAnsi"/>
+                <w:spacing w:val="-1"/>
+                <w:lang w:eastAsia="zh-CN"/>
+              </w:rPr>
+            </w:pPr>
+            <w:r>
+              <w:rPr>
+                <w:rFonts w:cstheme="minorHAnsi"/>
+                <w:spacing w:val="-1"/>
+                <w:lang w:eastAsia="zh-CN"/>
+              </w:rPr>
+              <w:t xml:space="preserve"> Cheng Fang - 8 hours / 3 issues per week</w:t>
+            </w:r>
+          </w:p>
+          <w:p>
+            <w:pPr>
+              <w:rPr>
+                <w:rFonts w:cstheme="minorHAnsi"/>
+                <w:spacing w:val="-1"/>
+                <w:lang w:eastAsia="zh-CN"/>
+              </w:rPr>
+            </w:pPr>
+            <w:r>
+              <w:rPr>
+                <w:rFonts w:cstheme="minorHAnsi"/>
+                <w:spacing w:val="-1"/>
+                <w:lang w:eastAsia="zh-CN"/>
+              </w:rPr>
+              <w:t xml:space="preserve"> Warren Chan - 8 hours / 3 issues per week</w:t>
+            </w:r>
+          </w:p>
+          <w:p>
+            <w:pPr>
+              <w:rPr>
+                <w:rFonts w:cstheme="minorHAnsi"/>
+                <w:spacing w:val="-1"/>
+                <w:lang w:eastAsia="zh-CN"/>
+              </w:rPr>
+            </w:pPr>
+            <w:r>
+              <w:rPr>
+                <w:rFonts w:cstheme="minorHAnsi"/>
+                <w:spacing w:val="-1"/>
+                <w:lang w:eastAsia="zh-CN"/>
+              </w:rPr>
+              <w:t xml:space="preserve"> Jerry Fan - 8 hours / 3 issues per week</w:t>
+            </w:r>
+          </w:p>
+          <w:p>
+            <w:pPr>
+              <w:rPr>
+                <w:rFonts w:cstheme="minorHAnsi"/>
+                <w:spacing w:val="-1"/>
+                <w:lang w:eastAsia="zh-CN"/>
+              </w:rPr>
+            </w:pPr>
+            <w:r>
+              <w:rPr>
+                <w:rFonts w:cstheme="minorHAnsi"/>
+                <w:spacing w:val="-1"/>
+                <w:lang w:eastAsia="zh-CN"/>
+              </w:rPr>
+              <w:t xml:space="preserve"> Eric Chen - 8 hours / 3 issues per week</w:t>
+            </w:r>
+          </w:p>
+          <w:p>
+            <w:pPr>
+              <w:rPr>
+                <w:rFonts w:cstheme="minorHAnsi"/>
+                <w:spacing w:val="-1"/>
+                <w:lang w:eastAsia="zh-CN"/>
+              </w:rPr>
+            </w:pPr>
+          </w:p>
+          <w:p>
+            <w:pPr>
+              <w:rPr>
+                <w:rFonts w:eastAsia="Times New Roman" w:cstheme="minorHAnsi"/>
+                <w:spacing w:val="-1"/>
+              </w:rPr>
+            </w:pPr>
+            <w:r>
+              <w:rPr>
+                <w:rFonts w:cstheme="minorHAnsi"/>
+                <w:spacing w:val="-1"/>
+                <w:lang w:eastAsia="zh-CN"/>
+              </w:rPr>
+              <w:t>Detail of issues can be found on GitHub/issues</w:t>
+            </w:r>
           </w:p>
         </w:tc>
       </w:tr>
@@ -1693,6 +2108,28 @@
                 <w:spacing w:val="-1"/>
               </w:rPr>
             </w:pPr>
+            <w:r>
+              <w:rPr>
+                <w:rFonts w:eastAsia="Times New Roman" w:cstheme="minorHAnsi"/>
+                <w:spacing w:val="-1"/>
+              </w:rPr>
+              <w:t>-Group members might have personal issues which they are not able to finish their work on time.</w:t>
+            </w:r>
+          </w:p>
+          <w:p>
+            <w:pPr>
+              <w:rPr>
+                <w:rFonts w:eastAsia="Times New Roman" w:cstheme="minorHAnsi"/>
+                <w:spacing w:val="-1"/>
+              </w:rPr>
+            </w:pPr>
+            <w:r>
+              <w:rPr>
+                <w:rFonts w:eastAsia="Times New Roman" w:cstheme="minorHAnsi"/>
+                <w:spacing w:val="-1"/>
+              </w:rPr>
+              <w:t>-At the beginning stage of a project the requirements could be ambiguous, which leads to a difficult time to delegate tasks.</w:t>
+            </w:r>
           </w:p>
         </w:tc>
       </w:tr>
@@ -1743,6 +2180,29 @@
                 <w:spacing w:val="-1"/>
               </w:rPr>
             </w:pPr>
+            <w:r>
+              <w:rPr>
+                <w:rFonts w:eastAsia="Times New Roman" w:cstheme="minorHAnsi"/>
+                <w:spacing w:val="-1"/>
+              </w:rPr>
+              <w:t xml:space="preserve">Team members with personal issues need to report to other team members to reschedule their work to not affect the project </w:t>
+            </w:r>
+            <w:proofErr w:type="gramStart"/>
+            <w:r>
+              <w:rPr>
+                <w:rFonts w:eastAsia="Times New Roman" w:cstheme="minorHAnsi"/>
+                <w:spacing w:val="-1"/>
+              </w:rPr>
+              <w:t>development as a whole</w:t>
+            </w:r>
+            <w:proofErr w:type="gramEnd"/>
+            <w:r>
+              <w:rPr>
+                <w:rFonts w:eastAsia="Times New Roman" w:cstheme="minorHAnsi"/>
+                <w:spacing w:val="-1"/>
+              </w:rPr>
+              <w:t>.</w:t>
+            </w:r>
           </w:p>
         </w:tc>
       </w:tr>
@@ -1817,7 +2277,7 @@
           <w:szCs w:val="34"/>
         </w:rPr>
         <w:drawing>
-          <wp:inline distT="0" distB="0" distL="0" distR="0" wp14:anchorId="5CD2A35B" wp14:editId="658D1217">
+          <wp:inline distT="0" distB="0" distL="0" distR="0" wp14:anchorId="5CD2A35B" wp14:editId="2BDC3A68">
             <wp:extent cx="178594" cy="178594"/>
             <wp:effectExtent l="0" t="0" r="0" b="0"/>
             <wp:docPr id="306956271" name="Picture 1" descr=":books:"/>
@@ -2824,7 +3284,7 @@
   <w:docDefaults>
     <w:rPrDefault>
       <w:rPr>
-        <w:rFonts w:asciiTheme="minorHAnsi" w:eastAsiaTheme="minorHAnsi" w:hAnsiTheme="minorHAnsi" w:cstheme="minorBidi"/>
+        <w:rFonts w:asciiTheme="minorHAnsi" w:eastAsiaTheme="minorEastAsia" w:hAnsiTheme="minorHAnsi" w:cstheme="minorBidi"/>
         <w:sz w:val="24"/>
         <w:szCs w:val="24"/>
         <w:lang w:val="en-CA" w:eastAsia="en-US" w:bidi="ar-SA"/>

</xml_diff>